<commit_message>
Reworked Final Complied doc
</commit_message>
<xml_diff>
--- a/FINAL Compiled KRR 2 Coursework.docx
+++ b/FINAL Compiled KRR 2 Coursework.docx
@@ -4,16 +4,154 @@
   <w:body>
     <w:p>
       <w:pPr>
-        <w:rPr>
-          <w:b/>
-          <w:bCs/>
-        </w:rPr>
-      </w:pPr>
-      <w:r>
-        <w:rPr>
-          <w:b/>
-          <w:bCs/>
-        </w:rPr>
+        <w:jc w:val="center"/>
+        <w:rPr>
+          <w:b/>
+          <w:bCs/>
+          <w:sz w:val="44"/>
+          <w:szCs w:val="44"/>
+        </w:rPr>
+      </w:pPr>
+    </w:p>
+    <w:p>
+      <w:pPr>
+        <w:jc w:val="center"/>
+        <w:rPr>
+          <w:b/>
+          <w:bCs/>
+          <w:sz w:val="44"/>
+          <w:szCs w:val="44"/>
+        </w:rPr>
+      </w:pPr>
+    </w:p>
+    <w:p>
+      <w:pPr>
+        <w:jc w:val="center"/>
+        <w:rPr>
+          <w:b/>
+          <w:bCs/>
+          <w:sz w:val="44"/>
+          <w:szCs w:val="44"/>
+        </w:rPr>
+      </w:pPr>
+      <w:r>
+        <w:rPr>
+          <w:b/>
+          <w:bCs/>
+          <w:sz w:val="44"/>
+          <w:szCs w:val="44"/>
+        </w:rPr>
+        <w:t>Knowledge, Representation and Reasoning Coursework 2</w:t>
+      </w:r>
+    </w:p>
+    <w:p>
+      <w:pPr>
+        <w:jc w:val="center"/>
+        <w:rPr>
+          <w:b/>
+          <w:bCs/>
+          <w:sz w:val="44"/>
+          <w:szCs w:val="44"/>
+        </w:rPr>
+      </w:pPr>
+    </w:p>
+    <w:p>
+      <w:pPr>
+        <w:jc w:val="center"/>
+        <w:rPr>
+          <w:sz w:val="40"/>
+          <w:szCs w:val="40"/>
+        </w:rPr>
+      </w:pPr>
+      <w:r>
+        <w:rPr>
+          <w:sz w:val="40"/>
+          <w:szCs w:val="40"/>
+        </w:rPr>
+        <w:t>By</w:t>
+      </w:r>
+    </w:p>
+    <w:p>
+      <w:pPr>
+        <w:jc w:val="center"/>
+        <w:rPr>
+          <w:sz w:val="40"/>
+          <w:szCs w:val="40"/>
+        </w:rPr>
+      </w:pPr>
+      <w:r>
+        <w:rPr>
+          <w:sz w:val="40"/>
+          <w:szCs w:val="40"/>
+        </w:rPr>
+        <w:t>Sian Carey</w:t>
+      </w:r>
+    </w:p>
+    <w:p>
+      <w:pPr>
+        <w:jc w:val="center"/>
+        <w:rPr>
+          <w:sz w:val="40"/>
+          <w:szCs w:val="40"/>
+        </w:rPr>
+      </w:pPr>
+      <w:r>
+        <w:rPr>
+          <w:sz w:val="40"/>
+          <w:szCs w:val="40"/>
+        </w:rPr>
+        <w:t>Emma Briggs</w:t>
+      </w:r>
+    </w:p>
+    <w:p>
+      <w:pPr>
+        <w:jc w:val="center"/>
+        <w:rPr>
+          <w:sz w:val="40"/>
+          <w:szCs w:val="40"/>
+        </w:rPr>
+      </w:pPr>
+      <w:r>
+        <w:rPr>
+          <w:sz w:val="40"/>
+          <w:szCs w:val="40"/>
+        </w:rPr>
+        <w:t>Sarah Smith</w:t>
+      </w:r>
+    </w:p>
+    <w:p>
+      <w:pPr>
+        <w:jc w:val="center"/>
+        <w:rPr>
+          <w:b/>
+          <w:bCs/>
+          <w:sz w:val="44"/>
+          <w:szCs w:val="44"/>
+        </w:rPr>
+      </w:pPr>
+      <w:r>
+        <w:rPr>
+          <w:b/>
+          <w:bCs/>
+          <w:sz w:val="44"/>
+          <w:szCs w:val="44"/>
+        </w:rPr>
+        <w:br w:type="page"/>
+      </w:r>
+    </w:p>
+    <w:p>
+      <w:pPr>
+        <w:rPr>
+          <w:b/>
+          <w:bCs/>
+        </w:rPr>
+      </w:pPr>
+      <w:r>
+        <w:rPr>
+          <w:b/>
+          <w:bCs/>
+        </w:rPr>
+        <w:lastRenderedPageBreak/>
         <w:t>Part A</w:t>
       </w:r>
     </w:p>
@@ -80,8 +218,6 @@
           </wp:inline>
         </w:drawing>
       </w:r>
-      <w:bookmarkStart w:id="0" w:name="_GoBack"/>
-      <w:bookmarkEnd w:id="0"/>
     </w:p>
     <w:p>
       <w:pPr>
@@ -225,15 +361,7 @@
         </w:numPr>
       </w:pPr>
       <w:r>
-        <w:t xml:space="preserve">Either a location is a </w:t>
-      </w:r>
-      <w:proofErr w:type="gramStart"/>
-      <w:r>
-        <w:t>city</w:t>
-      </w:r>
-      <w:proofErr w:type="gramEnd"/>
-      <w:r>
-        <w:t xml:space="preserve"> or it has a road to a larger location.</w:t>
+        <w:t>Either a location is a city or it has a road to a larger location.</w:t>
       </w:r>
     </w:p>
     <w:p>
@@ -310,6 +438,29 @@
         <w:t xml:space="preserve"> – Part C</w:t>
       </w:r>
     </w:p>
+    <w:p>
+      <w:pPr>
+        <w:rPr>
+          <w:b/>
+          <w:bCs/>
+        </w:rPr>
+      </w:pPr>
+    </w:p>
+    <w:p>
+      <w:pPr>
+        <w:rPr>
+          <w:b/>
+          <w:bCs/>
+        </w:rPr>
+      </w:pPr>
+      <w:r>
+        <w:rPr>
+          <w:b/>
+          <w:bCs/>
+        </w:rPr>
+        <w:t>Part Ci</w:t>
+      </w:r>
+    </w:p>
     <w:p/>
     <w:p>
       <w:r>
@@ -324,6 +475,22 @@
           <w:bCs/>
         </w:rPr>
       </w:pPr>
+    </w:p>
+    <w:p>
+      <w:pPr>
+        <w:rPr>
+          <w:b/>
+          <w:bCs/>
+        </w:rPr>
+      </w:pPr>
+    </w:p>
+    <w:p>
+      <w:pPr>
+        <w:rPr>
+          <w:b/>
+          <w:bCs/>
+        </w:rPr>
+      </w:pPr>
       <w:r>
         <w:rPr>
           <w:b/>
@@ -335,22 +502,13 @@
     <w:p/>
     <w:p>
       <w:r>
-        <w:lastRenderedPageBreak/>
         <w:t>Firstly, it was necessary to start with a hierarchical structure of the Pokémon: all characters in this domain were considered Pokémon, so</w:t>
       </w:r>
       <w:r>
         <w:t xml:space="preserve"> </w:t>
       </w:r>
       <w:r>
-        <w:t>Pokémon was the superclass. Subclasses of Pokémon included different types of Pokémon, such as ‘fighting’, ‘fire’, or ‘poison’. For each type of Pokémon, there are many different species each character can be, such as a ‘Pikachu’ or a ‘Bulbasaur’, and so another set of facts was created to represent some of the Pokémon species. A set of 15 specific characters was then created, each given in the format “[‘name’, is, ‘species’].” The various ages of the characters were specified using “</w:t>
-      </w:r>
-      <w:proofErr w:type="spellStart"/>
-      <w:r>
-        <w:t>is_age</w:t>
-      </w:r>
-      <w:proofErr w:type="spellEnd"/>
-      <w:r>
-        <w:t>”. Characteristics such as Legendary and Starter Pokémon were also included.</w:t>
+        <w:t>Pokémon was the superclass. Subclasses of Pokémon included different types of Pokémon, such as ‘fighting’, ‘fire’, or ‘poison’. For each type of Pokémon, there are many different species each character can be, such as a ‘Pikachu’ or a ‘Bulbasaur’, and so another set of facts was created to represent some of the Pokémon species. A set of 15 specific characters was then created, each given in the format “[‘name’, is, ‘species’].” The various ages of the characters were specified using “is_age”. Characteristics such as Legendary and Starter Pokémon were also included.</w:t>
       </w:r>
     </w:p>
     <w:p/>
@@ -408,11 +566,7 @@
     <w:p/>
     <w:p>
       <w:r>
-        <w:t xml:space="preserve">Certain default rules were needed; for example, to be able to deduce when a Pokémon would beat another in an attack, since it was necessary to ensure that first the other Pokémon was in a vulnerable position and with no established means by which to defend </w:t>
-      </w:r>
-      <w:r>
-        <w:lastRenderedPageBreak/>
-        <w:t>themselves and no ability to evolve. The final set of rules determines the consequences of battle.</w:t>
+        <w:t>Certain default rules were needed; for example, to be able to deduce when a Pokémon would beat another in an attack, since it was necessary to ensure that first the other Pokémon was in a vulnerable position and with no established means by which to defend themselves and no ability to evolve. The final set of rules determines the consequences of battle.</w:t>
       </w:r>
     </w:p>
     <w:p/>
@@ -452,6 +606,15 @@
         </w:rPr>
         <w:t>Inferences</w:t>
       </w:r>
+      <w:r>
+        <w:rPr>
+          <w:b/>
+          <w:bCs/>
+        </w:rPr>
+        <w:t xml:space="preserve"> – Part Cii</w:t>
+      </w:r>
+      <w:bookmarkStart w:id="0" w:name="_GoBack"/>
+      <w:bookmarkEnd w:id="0"/>
     </w:p>
     <w:p/>
     <w:p>
@@ -462,159 +625,33 @@
         <w:t>Pokémon</w:t>
       </w:r>
       <w:r>
-        <w:t xml:space="preserve"> character ‘</w:t>
-      </w:r>
-      <w:proofErr w:type="spellStart"/>
-      <w:r>
-        <w:t>emma</w:t>
-      </w:r>
-      <w:proofErr w:type="spellEnd"/>
-      <w:r>
-        <w:t xml:space="preserve">’ does not attack </w:t>
-      </w:r>
-      <w:r>
-        <w:t>the Pokémon character ‘</w:t>
-      </w:r>
-      <w:proofErr w:type="spellStart"/>
-      <w:r>
-        <w:t>zoe</w:t>
-      </w:r>
-      <w:proofErr w:type="spellEnd"/>
-      <w:r>
-        <w:t xml:space="preserve">’: </w:t>
-      </w:r>
-      <w:proofErr w:type="gramStart"/>
-      <w:r>
-        <w:t xml:space="preserve">“ </w:t>
-      </w:r>
-      <w:r>
-        <w:rPr>
-          <w:b/>
-          <w:bCs/>
-        </w:rPr>
-        <w:t>–</w:t>
-      </w:r>
-      <w:proofErr w:type="gramEnd"/>
-      <w:r>
-        <w:rPr>
-          <w:b/>
-          <w:bCs/>
-        </w:rPr>
-        <w:t xml:space="preserve"> [</w:t>
-      </w:r>
-      <w:proofErr w:type="spellStart"/>
-      <w:r>
-        <w:rPr>
-          <w:b/>
-          <w:bCs/>
-        </w:rPr>
-        <w:t>emma</w:t>
-      </w:r>
-      <w:proofErr w:type="spellEnd"/>
-      <w:r>
-        <w:rPr>
-          <w:b/>
-          <w:bCs/>
-        </w:rPr>
-        <w:t xml:space="preserve">, attacks, </w:t>
-      </w:r>
-      <w:proofErr w:type="spellStart"/>
-      <w:r>
-        <w:rPr>
-          <w:b/>
-          <w:bCs/>
-        </w:rPr>
-        <w:t>zoe</w:t>
-      </w:r>
-      <w:proofErr w:type="spellEnd"/>
-      <w:r>
-        <w:rPr>
-          <w:b/>
-          <w:bCs/>
-        </w:rPr>
-        <w:t>]</w:t>
-      </w:r>
-      <w:r>
-        <w:t xml:space="preserve">”. This is interesting because it is also inferred that </w:t>
-      </w:r>
-      <w:proofErr w:type="spellStart"/>
-      <w:r>
-        <w:t>emma</w:t>
-      </w:r>
-      <w:proofErr w:type="spellEnd"/>
-      <w:r>
-        <w:t xml:space="preserve"> wants to attack </w:t>
-      </w:r>
-      <w:proofErr w:type="spellStart"/>
-      <w:r>
-        <w:t>zoe</w:t>
-      </w:r>
-      <w:proofErr w:type="spellEnd"/>
+        <w:t xml:space="preserve"> character ‘emma’ does not attack </w:t>
+      </w:r>
+      <w:r>
+        <w:t xml:space="preserve">the Pokémon character ‘zoe’: “ </w:t>
+      </w:r>
+      <w:r>
+        <w:rPr>
+          <w:b/>
+          <w:bCs/>
+        </w:rPr>
+        <w:t>– [emma, attacks, zoe]</w:t>
+      </w:r>
+      <w:r>
+        <w:t>”. This is interesting because it is also inferred that emma wants to attack zoe</w:t>
+      </w:r>
       <w:r>
         <w:t>:</w:t>
       </w:r>
       <w:r>
-        <w:t xml:space="preserve"> </w:t>
-      </w:r>
-      <w:proofErr w:type="gramStart"/>
-      <w:r>
-        <w:t xml:space="preserve">“ </w:t>
-      </w:r>
-      <w:r>
-        <w:rPr>
-          <w:b/>
-          <w:bCs/>
-        </w:rPr>
-        <w:t>[</w:t>
-      </w:r>
-      <w:proofErr w:type="spellStart"/>
-      <w:proofErr w:type="gramEnd"/>
-      <w:r>
-        <w:rPr>
-          <w:b/>
-          <w:bCs/>
-        </w:rPr>
-        <w:t>emma</w:t>
-      </w:r>
-      <w:proofErr w:type="spellEnd"/>
-      <w:r>
-        <w:rPr>
-          <w:b/>
-          <w:bCs/>
-        </w:rPr>
-        <w:t xml:space="preserve">, </w:t>
-      </w:r>
-      <w:proofErr w:type="spellStart"/>
-      <w:r>
-        <w:rPr>
-          <w:b/>
-          <w:bCs/>
-        </w:rPr>
-        <w:t>wants_attack</w:t>
-      </w:r>
-      <w:proofErr w:type="spellEnd"/>
-      <w:r>
-        <w:rPr>
-          <w:b/>
-          <w:bCs/>
-        </w:rPr>
-        <w:t xml:space="preserve">, </w:t>
-      </w:r>
-      <w:proofErr w:type="spellStart"/>
-      <w:r>
-        <w:rPr>
-          <w:b/>
-          <w:bCs/>
-        </w:rPr>
-        <w:t>zoe</w:t>
-      </w:r>
-      <w:proofErr w:type="spellEnd"/>
-      <w:r>
-        <w:rPr>
-          <w:b/>
-          <w:bCs/>
-        </w:rPr>
-        <w:t>]</w:t>
+        <w:t xml:space="preserve"> “ </w:t>
+      </w:r>
+      <w:r>
+        <w:rPr>
+          <w:b/>
+          <w:bCs/>
+        </w:rPr>
+        <w:t>[emma, wants_attack, zoe]</w:t>
       </w:r>
       <w:r>
         <w:t>”,</w:t>
@@ -747,27 +784,9 @@
             <w:r>
               <w:t>[</w:t>
             </w:r>
-            <w:proofErr w:type="spellStart"/>
-            <w:r>
-              <w:t>zoe</w:t>
-            </w:r>
-            <w:proofErr w:type="spellEnd"/>
-            <w:r>
-              <w:t xml:space="preserve">, </w:t>
-            </w:r>
-            <w:proofErr w:type="spellStart"/>
-            <w:r>
-              <w:t>stronger_than</w:t>
-            </w:r>
-            <w:proofErr w:type="spellEnd"/>
-            <w:r>
-              <w:t xml:space="preserve">, </w:t>
-            </w:r>
-            <w:proofErr w:type="spellStart"/>
-            <w:r>
-              <w:t>sarah</w:t>
-            </w:r>
-            <w:proofErr w:type="spellEnd"/>
+            <w:r>
+              <w:t>zoe, stronger_than, sarah</w:t>
+            </w:r>
             <w:r>
               <w:t>]</w:t>
             </w:r>
@@ -779,89 +798,25 @@
           </w:tcPr>
           <w:p>
             <w:r>
-              <w:t>[</w:t>
-            </w:r>
-            <w:proofErr w:type="spellStart"/>
-            <w:r>
-              <w:t>zoe</w:t>
-            </w:r>
-            <w:proofErr w:type="spellEnd"/>
-            <w:r>
-              <w:t xml:space="preserve">, is, </w:t>
-            </w:r>
-            <w:proofErr w:type="spellStart"/>
-            <w:r>
-              <w:t>machop</w:t>
-            </w:r>
-            <w:proofErr w:type="spellEnd"/>
-            <w:r>
-              <w:t>]</w:t>
+              <w:t>[zoe, is, machop]</w:t>
             </w:r>
           </w:p>
           <w:p/>
           <w:p>
             <w:r>
-              <w:t>[</w:t>
-            </w:r>
-            <w:proofErr w:type="spellStart"/>
-            <w:r>
-              <w:t>machop</w:t>
-            </w:r>
-            <w:proofErr w:type="spellEnd"/>
-            <w:r>
-              <w:t xml:space="preserve">, </w:t>
-            </w:r>
-            <w:proofErr w:type="spellStart"/>
-            <w:r>
-              <w:t>subclass_of</w:t>
-            </w:r>
-            <w:proofErr w:type="spellEnd"/>
-            <w:r>
-              <w:t>, fighting]</w:t>
+              <w:t>[machop, subclass_of, fighting]</w:t>
             </w:r>
           </w:p>
           <w:p/>
           <w:p>
             <w:r>
-              <w:t>[</w:t>
-            </w:r>
-            <w:proofErr w:type="spellStart"/>
-            <w:r>
-              <w:t>sarah</w:t>
-            </w:r>
-            <w:proofErr w:type="spellEnd"/>
-            <w:r>
-              <w:t xml:space="preserve">, is, </w:t>
-            </w:r>
-            <w:proofErr w:type="spellStart"/>
-            <w:r>
-              <w:t>eevee</w:t>
-            </w:r>
-            <w:proofErr w:type="spellEnd"/>
-            <w:r>
-              <w:t>]</w:t>
+              <w:t>[sarah, is, eevee]</w:t>
             </w:r>
           </w:p>
           <w:p/>
           <w:p>
             <w:r>
-              <w:t>[</w:t>
-            </w:r>
-            <w:proofErr w:type="spellStart"/>
-            <w:r>
-              <w:t>eevee</w:t>
-            </w:r>
-            <w:proofErr w:type="spellEnd"/>
-            <w:r>
-              <w:t xml:space="preserve">, </w:t>
-            </w:r>
-            <w:proofErr w:type="spellStart"/>
-            <w:r>
-              <w:t>subclass_of</w:t>
-            </w:r>
-            <w:proofErr w:type="spellEnd"/>
-            <w:r>
-              <w:t>, normal]</w:t>
+              <w:t>[eevee, subclass_of, normal]</w:t>
             </w:r>
           </w:p>
         </w:tc>
@@ -871,15 +826,7 @@
           </w:tcPr>
           <w:p>
             <w:r>
-              <w:t xml:space="preserve">Strength: [[X, is, fighting], [Y, is, normal]] ==&gt; [X, </w:t>
-            </w:r>
-            <w:proofErr w:type="spellStart"/>
-            <w:r>
-              <w:t>stronger_than</w:t>
-            </w:r>
-            <w:proofErr w:type="spellEnd"/>
-            <w:r>
-              <w:t>, Y]).</w:t>
+              <w:t>Strength: [[X, is, fighting], [Y, is, normal]] ==&gt; [X, stronger_than, Y]).</w:t>
             </w:r>
           </w:p>
           <w:p>
@@ -887,23 +834,7 @@
               <w:t xml:space="preserve">Logic: </w:t>
             </w:r>
             <w:r>
-              <w:t xml:space="preserve">[[X, is, C1], [C1, </w:t>
-            </w:r>
-            <w:proofErr w:type="spellStart"/>
-            <w:r>
-              <w:t>subclass_of</w:t>
-            </w:r>
-            <w:proofErr w:type="spellEnd"/>
-            <w:r>
-              <w:t>, C2</w:t>
-            </w:r>
-            <w:proofErr w:type="gramStart"/>
-            <w:r>
-              <w:t>]]  =</w:t>
-            </w:r>
-            <w:proofErr w:type="gramEnd"/>
-            <w:r>
-              <w:t>=&gt;  [X, is, C2] ).</w:t>
+              <w:t>[[X, is, C1], [C1, subclass_of, C2]]  ==&gt;  [X, is, C2] ).</w:t>
             </w:r>
           </w:p>
         </w:tc>
@@ -912,52 +843,32 @@
             <w:tcW w:w="2476" w:type="dxa"/>
           </w:tcPr>
           <w:p>
-            <w:proofErr w:type="spellStart"/>
             <w:r>
               <w:t>z</w:t>
             </w:r>
             <w:r>
-              <w:t>oe</w:t>
-            </w:r>
-            <w:proofErr w:type="spellEnd"/>
-            <w:r>
-              <w:t xml:space="preserve"> is stronger than </w:t>
-            </w:r>
-            <w:proofErr w:type="spellStart"/>
+              <w:t xml:space="preserve">oe is stronger than </w:t>
+            </w:r>
             <w:r>
               <w:t>s</w:t>
             </w:r>
             <w:r>
               <w:t>arah</w:t>
             </w:r>
-            <w:proofErr w:type="spellEnd"/>
             <w:r>
               <w:t xml:space="preserve"> because </w:t>
             </w:r>
-            <w:proofErr w:type="spellStart"/>
             <w:r>
               <w:t>s</w:t>
             </w:r>
             <w:r>
-              <w:t>arah</w:t>
-            </w:r>
-            <w:proofErr w:type="spellEnd"/>
-            <w:r>
-              <w:t xml:space="preserve"> is of type ‘norma</w:t>
+              <w:t>arah is of type ‘norma</w:t>
             </w:r>
             <w:r>
               <w:t>l</w:t>
             </w:r>
             <w:r>
-              <w:t xml:space="preserve">’ and </w:t>
-            </w:r>
-            <w:proofErr w:type="spellStart"/>
-            <w:r>
-              <w:t>zoe</w:t>
-            </w:r>
-            <w:proofErr w:type="spellEnd"/>
-            <w:r>
-              <w:t xml:space="preserve"> i</w:t>
+              <w:t>’ and zoe i</w:t>
             </w:r>
             <w:r>
               <w:t xml:space="preserve">s </w:t>
@@ -978,31 +889,7 @@
           </w:tcPr>
           <w:p>
             <w:r>
-              <w:t>[</w:t>
-            </w:r>
-            <w:proofErr w:type="spellStart"/>
-            <w:r>
-              <w:t>sarah</w:t>
-            </w:r>
-            <w:proofErr w:type="spellEnd"/>
-            <w:r>
-              <w:t xml:space="preserve">, </w:t>
-            </w:r>
-            <w:proofErr w:type="spellStart"/>
-            <w:r>
-              <w:t>vulnerable_to</w:t>
-            </w:r>
-            <w:proofErr w:type="spellEnd"/>
-            <w:r>
-              <w:t xml:space="preserve">, </w:t>
-            </w:r>
-            <w:proofErr w:type="spellStart"/>
-            <w:r>
-              <w:t>zoe</w:t>
-            </w:r>
-            <w:proofErr w:type="spellEnd"/>
-            <w:r>
-              <w:t>]</w:t>
+              <w:t>[sarah, vulnerable_to, zoe]</w:t>
             </w:r>
           </w:p>
         </w:tc>
@@ -1012,53 +899,13 @@
           </w:tcPr>
           <w:p>
             <w:r>
-              <w:t>[</w:t>
-            </w:r>
-            <w:proofErr w:type="spellStart"/>
-            <w:r>
-              <w:t>zoe</w:t>
-            </w:r>
-            <w:proofErr w:type="spellEnd"/>
-            <w:r>
-              <w:t xml:space="preserve">, </w:t>
-            </w:r>
-            <w:proofErr w:type="spellStart"/>
-            <w:r>
-              <w:t>stronger_than</w:t>
-            </w:r>
-            <w:proofErr w:type="spellEnd"/>
-            <w:r>
-              <w:t xml:space="preserve">, </w:t>
-            </w:r>
-            <w:proofErr w:type="spellStart"/>
-            <w:r>
-              <w:t>sarah</w:t>
-            </w:r>
-            <w:proofErr w:type="spellEnd"/>
-            <w:r>
-              <w:t>]</w:t>
+              <w:t>[zoe, stronger_than, sarah]</w:t>
             </w:r>
           </w:p>
           <w:p/>
           <w:p>
             <w:r>
-              <w:t>[</w:t>
-            </w:r>
-            <w:proofErr w:type="spellStart"/>
-            <w:r>
-              <w:t>zoe</w:t>
-            </w:r>
-            <w:proofErr w:type="spellEnd"/>
-            <w:r>
-              <w:t xml:space="preserve">, attacks, </w:t>
-            </w:r>
-            <w:proofErr w:type="spellStart"/>
-            <w:r>
-              <w:t>sarah</w:t>
-            </w:r>
-            <w:proofErr w:type="spellEnd"/>
-            <w:r>
-              <w:t>]</w:t>
+              <w:t>[zoe, attacks, sarah]</w:t>
             </w:r>
           </w:p>
         </w:tc>
@@ -1071,23 +918,7 @@
               <w:t>Attack:</w:t>
             </w:r>
             <w:r>
-              <w:t xml:space="preserve"> [[X, </w:t>
-            </w:r>
-            <w:proofErr w:type="spellStart"/>
-            <w:r>
-              <w:t>stronger_than</w:t>
-            </w:r>
-            <w:proofErr w:type="spellEnd"/>
-            <w:r>
-              <w:t xml:space="preserve">, Y], [X, attacks, Y]] ==&gt; [Y, </w:t>
-            </w:r>
-            <w:proofErr w:type="spellStart"/>
-            <w:r>
-              <w:t>vulnerable_to</w:t>
-            </w:r>
-            <w:proofErr w:type="spellEnd"/>
-            <w:r>
-              <w:t>, X]).</w:t>
+              <w:t xml:space="preserve"> [[X, stronger_than, Y], [X, attacks, Y]] ==&gt; [Y, vulnerable_to, X]).</w:t>
             </w:r>
           </w:p>
         </w:tc>
@@ -1096,40 +927,11 @@
             <w:tcW w:w="2476" w:type="dxa"/>
           </w:tcPr>
           <w:p>
-            <w:proofErr w:type="spellStart"/>
             <w:r>
               <w:t>s</w:t>
             </w:r>
             <w:r>
-              <w:t>arah</w:t>
-            </w:r>
-            <w:proofErr w:type="spellEnd"/>
-            <w:r>
-              <w:t xml:space="preserve"> is vulnerable to </w:t>
-            </w:r>
-            <w:proofErr w:type="spellStart"/>
-            <w:r>
-              <w:t>zoe</w:t>
-            </w:r>
-            <w:proofErr w:type="spellEnd"/>
-            <w:r>
-              <w:t xml:space="preserve"> because </w:t>
-            </w:r>
-            <w:proofErr w:type="spellStart"/>
-            <w:r>
-              <w:t>zoe</w:t>
-            </w:r>
-            <w:proofErr w:type="spellEnd"/>
-            <w:r>
-              <w:t xml:space="preserve"> is attacking her and </w:t>
-            </w:r>
-            <w:proofErr w:type="spellStart"/>
-            <w:r>
-              <w:t>zoe</w:t>
-            </w:r>
-            <w:proofErr w:type="spellEnd"/>
-            <w:r>
-              <w:t xml:space="preserve"> is stronger than her </w:t>
+              <w:t xml:space="preserve">arah is vulnerable to zoe because zoe is attacking her and zoe is stronger than her </w:t>
             </w:r>
           </w:p>
         </w:tc>
@@ -1143,32 +945,11 @@
             <w:r>
               <w:t>[</w:t>
             </w:r>
-            <w:proofErr w:type="spellStart"/>
             <w:r>
               <w:t>e</w:t>
             </w:r>
             <w:r>
-              <w:t>mma</w:t>
-            </w:r>
-            <w:proofErr w:type="spellEnd"/>
-            <w:r>
-              <w:t xml:space="preserve">, </w:t>
-            </w:r>
-            <w:proofErr w:type="spellStart"/>
-            <w:r>
-              <w:t>angry_at</w:t>
-            </w:r>
-            <w:proofErr w:type="spellEnd"/>
-            <w:r>
-              <w:t xml:space="preserve">, </w:t>
-            </w:r>
-            <w:proofErr w:type="spellStart"/>
-            <w:r>
-              <w:t>zoe</w:t>
-            </w:r>
-            <w:proofErr w:type="spellEnd"/>
-            <w:r>
-              <w:t>]</w:t>
+              <w:t>mma, angry_at, zoe]</w:t>
             </w:r>
           </w:p>
         </w:tc>
@@ -1178,61 +959,13 @@
           </w:tcPr>
           <w:p>
             <w:r>
-              <w:t>[</w:t>
-            </w:r>
-            <w:proofErr w:type="spellStart"/>
-            <w:r>
-              <w:t>sarah</w:t>
-            </w:r>
-            <w:proofErr w:type="spellEnd"/>
-            <w:r>
-              <w:t xml:space="preserve">, </w:t>
-            </w:r>
-            <w:proofErr w:type="spellStart"/>
-            <w:r>
-              <w:t>vulnerable_to</w:t>
-            </w:r>
-            <w:proofErr w:type="spellEnd"/>
-            <w:r>
-              <w:t xml:space="preserve">, </w:t>
-            </w:r>
-            <w:proofErr w:type="spellStart"/>
-            <w:r>
-              <w:t>zoe</w:t>
-            </w:r>
-            <w:proofErr w:type="spellEnd"/>
-            <w:r>
-              <w:t>]</w:t>
+              <w:t>[sarah, vulnerable_to, zoe]</w:t>
             </w:r>
           </w:p>
           <w:p/>
           <w:p>
             <w:r>
-              <w:t>[</w:t>
-            </w:r>
-            <w:proofErr w:type="spellStart"/>
-            <w:r>
-              <w:t>emma</w:t>
-            </w:r>
-            <w:proofErr w:type="spellEnd"/>
-            <w:r>
-              <w:t xml:space="preserve">, </w:t>
-            </w:r>
-            <w:proofErr w:type="spellStart"/>
-            <w:r>
-              <w:t>parent_of</w:t>
-            </w:r>
-            <w:proofErr w:type="spellEnd"/>
-            <w:r>
-              <w:t xml:space="preserve">, </w:t>
-            </w:r>
-            <w:proofErr w:type="spellStart"/>
-            <w:r>
-              <w:t>sarah</w:t>
-            </w:r>
-            <w:proofErr w:type="spellEnd"/>
-            <w:r>
-              <w:t>]</w:t>
+              <w:t>[emma, parent_of, sarah]</w:t>
             </w:r>
           </w:p>
         </w:tc>
@@ -1245,31 +978,7 @@
               <w:t>Angry:</w:t>
             </w:r>
             <w:r>
-              <w:t xml:space="preserve"> [[X, </w:t>
-            </w:r>
-            <w:proofErr w:type="spellStart"/>
-            <w:r>
-              <w:t>vulnerable_to</w:t>
-            </w:r>
-            <w:proofErr w:type="spellEnd"/>
-            <w:r>
-              <w:t xml:space="preserve">, Y], [Z, </w:t>
-            </w:r>
-            <w:proofErr w:type="spellStart"/>
-            <w:r>
-              <w:t>is_parent_of</w:t>
-            </w:r>
-            <w:proofErr w:type="spellEnd"/>
-            <w:r>
-              <w:t xml:space="preserve">, X]] ==&gt; [Z, </w:t>
-            </w:r>
-            <w:proofErr w:type="spellStart"/>
-            <w:r>
-              <w:t>angry_at</w:t>
-            </w:r>
-            <w:proofErr w:type="spellEnd"/>
-            <w:r>
-              <w:t>, Y]).</w:t>
+              <w:t xml:space="preserve"> [[X, vulnerable_to, Y], [Z, is_parent_of, X]] ==&gt; [Z, angry_at, Y]).</w:t>
             </w:r>
           </w:p>
         </w:tc>
@@ -1278,35 +987,14 @@
             <w:tcW w:w="2476" w:type="dxa"/>
           </w:tcPr>
           <w:p>
-            <w:proofErr w:type="spellStart"/>
             <w:r>
               <w:t>e</w:t>
             </w:r>
             <w:r>
-              <w:t>mma</w:t>
-            </w:r>
-            <w:proofErr w:type="spellEnd"/>
-            <w:r>
-              <w:t xml:space="preserve"> is angry at </w:t>
-            </w:r>
-            <w:proofErr w:type="spellStart"/>
-            <w:r>
-              <w:t>zoe</w:t>
-            </w:r>
-            <w:proofErr w:type="spellEnd"/>
-            <w:r>
-              <w:t xml:space="preserve"> because her child is </w:t>
-            </w:r>
-            <w:r>
-              <w:t xml:space="preserve">being attacked by </w:t>
-            </w:r>
-            <w:proofErr w:type="spellStart"/>
-            <w:r>
-              <w:t>zoe</w:t>
-            </w:r>
-            <w:proofErr w:type="spellEnd"/>
-            <w:r>
-              <w:t xml:space="preserve"> and is vulnerable</w:t>
+              <w:t xml:space="preserve">mma is angry at zoe because her child is </w:t>
+            </w:r>
+            <w:r>
+              <w:t>being attacked by zoe and is vulnerable</w:t>
             </w:r>
           </w:p>
         </w:tc>
@@ -1318,31 +1006,8 @@
           </w:tcPr>
           <w:p>
             <w:r>
-              <w:t>[</w:t>
-            </w:r>
-            <w:proofErr w:type="spellStart"/>
-            <w:r>
-              <w:t>emma</w:t>
-            </w:r>
-            <w:proofErr w:type="spellEnd"/>
-            <w:r>
-              <w:t xml:space="preserve">, </w:t>
-            </w:r>
-            <w:proofErr w:type="spellStart"/>
-            <w:r>
-              <w:t>stronger_than</w:t>
-            </w:r>
-            <w:proofErr w:type="spellEnd"/>
-            <w:r>
-              <w:t xml:space="preserve">, </w:t>
-            </w:r>
-            <w:proofErr w:type="spellStart"/>
-            <w:r>
-              <w:t>zoe</w:t>
-            </w:r>
-            <w:proofErr w:type="spellEnd"/>
-            <w:r>
-              <w:t>]</w:t>
+              <w:lastRenderedPageBreak/>
+              <w:t>[emma, stronger_than, zoe]</w:t>
             </w:r>
           </w:p>
           <w:p/>
@@ -1353,73 +1018,25 @@
           </w:tcPr>
           <w:p>
             <w:r>
-              <w:t>[</w:t>
-            </w:r>
-            <w:proofErr w:type="spellStart"/>
-            <w:r>
-              <w:t>emma</w:t>
-            </w:r>
-            <w:proofErr w:type="spellEnd"/>
-            <w:r>
-              <w:t>, is, mew]</w:t>
+              <w:t>[emma, is, mew]</w:t>
             </w:r>
           </w:p>
           <w:p/>
           <w:p>
             <w:r>
-              <w:t xml:space="preserve">[mew, </w:t>
-            </w:r>
-            <w:proofErr w:type="spellStart"/>
-            <w:r>
-              <w:t>subclass_of</w:t>
-            </w:r>
-            <w:proofErr w:type="spellEnd"/>
-            <w:r>
-              <w:t>, psychic]</w:t>
+              <w:t>[mew, subclass_of, psychic]</w:t>
             </w:r>
           </w:p>
           <w:p/>
           <w:p>
             <w:r>
-              <w:t>[</w:t>
-            </w:r>
-            <w:proofErr w:type="spellStart"/>
-            <w:r>
-              <w:t>zoe</w:t>
-            </w:r>
-            <w:proofErr w:type="spellEnd"/>
-            <w:r>
-              <w:t xml:space="preserve">, is, </w:t>
-            </w:r>
-            <w:proofErr w:type="spellStart"/>
-            <w:r>
-              <w:t>machop</w:t>
-            </w:r>
-            <w:proofErr w:type="spellEnd"/>
-            <w:r>
-              <w:t>]</w:t>
+              <w:t>[zoe, is, machop]</w:t>
             </w:r>
           </w:p>
           <w:p/>
           <w:p>
             <w:r>
-              <w:t>[</w:t>
-            </w:r>
-            <w:proofErr w:type="spellStart"/>
-            <w:r>
-              <w:t>machop</w:t>
-            </w:r>
-            <w:proofErr w:type="spellEnd"/>
-            <w:r>
-              <w:t xml:space="preserve">, </w:t>
-            </w:r>
-            <w:proofErr w:type="spellStart"/>
-            <w:r>
-              <w:t>subclass_of</w:t>
-            </w:r>
-            <w:proofErr w:type="spellEnd"/>
-            <w:r>
-              <w:t>, fighting]</w:t>
+              <w:t>[machop, subclass_of, fighting]</w:t>
             </w:r>
           </w:p>
         </w:tc>
@@ -1429,7 +1046,6 @@
           </w:tcPr>
           <w:p>
             <w:r>
-              <w:lastRenderedPageBreak/>
               <w:t xml:space="preserve">Strength: [[X, is, </w:t>
             </w:r>
             <w:r>
@@ -1442,16 +1058,7 @@
               <w:t>fighting</w:t>
             </w:r>
             <w:r>
-              <w:t xml:space="preserve">]] ==&gt; [X, </w:t>
-            </w:r>
-            <w:proofErr w:type="spellStart"/>
-            <w:r>
-              <w:lastRenderedPageBreak/>
-              <w:t>stronger_than</w:t>
-            </w:r>
-            <w:proofErr w:type="spellEnd"/>
-            <w:r>
-              <w:t>, Y]).</w:t>
+              <w:t>]] ==&gt; [X, stronger_than, Y]).</w:t>
             </w:r>
           </w:p>
           <w:p>
@@ -1459,23 +1066,7 @@
               <w:t xml:space="preserve">Logic: </w:t>
             </w:r>
             <w:r>
-              <w:t xml:space="preserve">[[X, is, C1], [C1, </w:t>
-            </w:r>
-            <w:proofErr w:type="spellStart"/>
-            <w:r>
-              <w:t>subclass_of</w:t>
-            </w:r>
-            <w:proofErr w:type="spellEnd"/>
-            <w:r>
-              <w:t>, C2</w:t>
-            </w:r>
-            <w:proofErr w:type="gramStart"/>
-            <w:r>
-              <w:t>]]  =</w:t>
-            </w:r>
-            <w:proofErr w:type="gramEnd"/>
-            <w:r>
-              <w:t>=&gt;  [X, is, C2] ).</w:t>
+              <w:t>[[X, is, C1], [C1, subclass_of, C2]]  ==&gt;  [X, is, C2] ).</w:t>
             </w:r>
           </w:p>
         </w:tc>
@@ -1484,41 +1075,11 @@
             <w:tcW w:w="2476" w:type="dxa"/>
           </w:tcPr>
           <w:p>
-            <w:proofErr w:type="spellStart"/>
-            <w:r>
-              <w:lastRenderedPageBreak/>
+            <w:r>
               <w:t>e</w:t>
             </w:r>
             <w:r>
-              <w:t>mma</w:t>
-            </w:r>
-            <w:proofErr w:type="spellEnd"/>
-            <w:r>
-              <w:t xml:space="preserve"> is stronger than </w:t>
-            </w:r>
-            <w:proofErr w:type="spellStart"/>
-            <w:r>
-              <w:t>zoe</w:t>
-            </w:r>
-            <w:proofErr w:type="spellEnd"/>
-            <w:r>
-              <w:t xml:space="preserve"> because </w:t>
-            </w:r>
-            <w:proofErr w:type="spellStart"/>
-            <w:r>
-              <w:t>emma</w:t>
-            </w:r>
-            <w:proofErr w:type="spellEnd"/>
-            <w:r>
-              <w:t xml:space="preserve"> is of type ‘psychic’ and </w:t>
-            </w:r>
-            <w:proofErr w:type="spellStart"/>
-            <w:r>
-              <w:t>zoe</w:t>
-            </w:r>
-            <w:proofErr w:type="spellEnd"/>
-            <w:r>
-              <w:t xml:space="preserve"> is of type ‘fighting’</w:t>
+              <w:t>mma is stronger than zoe because emma is of type ‘psychic’ and zoe is of type ‘fighting’</w:t>
             </w:r>
           </w:p>
         </w:tc>
@@ -1532,32 +1093,11 @@
             <w:r>
               <w:t>[</w:t>
             </w:r>
-            <w:proofErr w:type="spellStart"/>
             <w:r>
               <w:t>e</w:t>
             </w:r>
             <w:r>
-              <w:t>mma</w:t>
-            </w:r>
-            <w:proofErr w:type="spellEnd"/>
-            <w:r>
-              <w:t xml:space="preserve">, </w:t>
-            </w:r>
-            <w:proofErr w:type="spellStart"/>
-            <w:r>
-              <w:t>wants_attack</w:t>
-            </w:r>
-            <w:proofErr w:type="spellEnd"/>
-            <w:r>
-              <w:t xml:space="preserve">, </w:t>
-            </w:r>
-            <w:proofErr w:type="spellStart"/>
-            <w:r>
-              <w:t>zoe</w:t>
-            </w:r>
-            <w:proofErr w:type="spellEnd"/>
-            <w:r>
-              <w:t>]</w:t>
+              <w:t>mma, wants_attack, zoe]</w:t>
             </w:r>
           </w:p>
         </w:tc>
@@ -1567,31 +1107,7 @@
           </w:tcPr>
           <w:p>
             <w:r>
-              <w:t>[</w:t>
-            </w:r>
-            <w:proofErr w:type="spellStart"/>
-            <w:r>
-              <w:t>emma</w:t>
-            </w:r>
-            <w:proofErr w:type="spellEnd"/>
-            <w:r>
-              <w:t xml:space="preserve">, </w:t>
-            </w:r>
-            <w:proofErr w:type="spellStart"/>
-            <w:r>
-              <w:t>stronger_than</w:t>
-            </w:r>
-            <w:proofErr w:type="spellEnd"/>
-            <w:r>
-              <w:t xml:space="preserve">, </w:t>
-            </w:r>
-            <w:proofErr w:type="spellStart"/>
-            <w:r>
-              <w:t>zoe</w:t>
-            </w:r>
-            <w:proofErr w:type="spellEnd"/>
-            <w:r>
-              <w:t>]</w:t>
+              <w:t>[emma, stronger_than, zoe]</w:t>
             </w:r>
           </w:p>
           <w:p/>
@@ -1605,31 +1121,7 @@
               <w:t>Angry:</w:t>
             </w:r>
             <w:r>
-              <w:t xml:space="preserve"> [[X, </w:t>
-            </w:r>
-            <w:proofErr w:type="spellStart"/>
-            <w:r>
-              <w:t>angry_at</w:t>
-            </w:r>
-            <w:proofErr w:type="spellEnd"/>
-            <w:r>
-              <w:t xml:space="preserve">, Y], [X, </w:t>
-            </w:r>
-            <w:proofErr w:type="spellStart"/>
-            <w:r>
-              <w:t>stronger_than</w:t>
-            </w:r>
-            <w:proofErr w:type="spellEnd"/>
-            <w:r>
-              <w:t xml:space="preserve">, Y]] ==&gt; [X, </w:t>
-            </w:r>
-            <w:proofErr w:type="spellStart"/>
-            <w:r>
-              <w:t>wants_attack</w:t>
-            </w:r>
-            <w:proofErr w:type="spellEnd"/>
-            <w:r>
-              <w:t>, Y]).</w:t>
+              <w:t xml:space="preserve"> [[X, angry_at, Y], [X, stronger_than, Y]] ==&gt; [X, wants_attack, Y]).</w:t>
             </w:r>
           </w:p>
         </w:tc>
@@ -1638,48 +1130,11 @@
             <w:tcW w:w="2476" w:type="dxa"/>
           </w:tcPr>
           <w:p>
-            <w:proofErr w:type="spellStart"/>
             <w:r>
               <w:t>e</w:t>
             </w:r>
             <w:r>
-              <w:t>mma</w:t>
-            </w:r>
-            <w:proofErr w:type="spellEnd"/>
-            <w:r>
-              <w:t xml:space="preserve"> wants to attack </w:t>
-            </w:r>
-            <w:proofErr w:type="spellStart"/>
-            <w:r>
-              <w:t>zoe</w:t>
-            </w:r>
-            <w:proofErr w:type="spellEnd"/>
-            <w:r>
-              <w:t xml:space="preserve"> because </w:t>
-            </w:r>
-            <w:proofErr w:type="spellStart"/>
-            <w:r>
-              <w:t>emma</w:t>
-            </w:r>
-            <w:proofErr w:type="spellEnd"/>
-            <w:r>
-              <w:t xml:space="preserve"> is angry at </w:t>
-            </w:r>
-            <w:proofErr w:type="spellStart"/>
-            <w:r>
-              <w:t>zoe</w:t>
-            </w:r>
-            <w:proofErr w:type="spellEnd"/>
-            <w:r>
-              <w:t xml:space="preserve"> </w:t>
-            </w:r>
-            <w:proofErr w:type="gramStart"/>
-            <w:r>
-              <w:t>and also</w:t>
-            </w:r>
-            <w:proofErr w:type="gramEnd"/>
-            <w:r>
-              <w:t xml:space="preserve"> stronger than her</w:t>
+              <w:t>mma wants to attack zoe because emma is angry at zoe and also stronger than her</w:t>
             </w:r>
           </w:p>
         </w:tc>
@@ -1698,31 +1153,7 @@
               <w:t>Not inferred:</w:t>
             </w:r>
             <w:r>
-              <w:t xml:space="preserve"> [</w:t>
-            </w:r>
-            <w:proofErr w:type="spellStart"/>
-            <w:r>
-              <w:t>emma</w:t>
-            </w:r>
-            <w:proofErr w:type="spellEnd"/>
-            <w:r>
-              <w:t xml:space="preserve">, </w:t>
-            </w:r>
-            <w:proofErr w:type="spellStart"/>
-            <w:r>
-              <w:t>wants_defend</w:t>
-            </w:r>
-            <w:proofErr w:type="spellEnd"/>
-            <w:r>
-              <w:t xml:space="preserve">, </w:t>
-            </w:r>
-            <w:proofErr w:type="spellStart"/>
-            <w:r>
-              <w:t>sarah</w:t>
-            </w:r>
-            <w:proofErr w:type="spellEnd"/>
-            <w:r>
-              <w:t>]</w:t>
+              <w:t xml:space="preserve"> [emma, wants_defend, sarah]</w:t>
             </w:r>
           </w:p>
         </w:tc>
@@ -1732,23 +1163,7 @@
           </w:tcPr>
           <w:p>
             <w:r>
-              <w:t>[</w:t>
-            </w:r>
-            <w:proofErr w:type="spellStart"/>
-            <w:r>
-              <w:t>sarah</w:t>
-            </w:r>
-            <w:proofErr w:type="spellEnd"/>
-            <w:r>
-              <w:t xml:space="preserve">, </w:t>
-            </w:r>
-            <w:proofErr w:type="spellStart"/>
-            <w:r>
-              <w:t>is_age</w:t>
-            </w:r>
-            <w:proofErr w:type="spellEnd"/>
-            <w:r>
-              <w:t>, 18]</w:t>
+              <w:t>[sarah, is_age, 18]</w:t>
             </w:r>
           </w:p>
           <w:p/>
@@ -1763,31 +1178,7 @@
           <w:p/>
           <w:p>
             <w:r>
-              <w:t>[</w:t>
-            </w:r>
-            <w:proofErr w:type="spellStart"/>
-            <w:r>
-              <w:t>sarah</w:t>
-            </w:r>
-            <w:proofErr w:type="spellEnd"/>
-            <w:r>
-              <w:t xml:space="preserve">, </w:t>
-            </w:r>
-            <w:proofErr w:type="spellStart"/>
-            <w:r>
-              <w:t>is_child_of</w:t>
-            </w:r>
-            <w:proofErr w:type="spellEnd"/>
-            <w:r>
-              <w:t xml:space="preserve">, </w:t>
-            </w:r>
-            <w:proofErr w:type="spellStart"/>
-            <w:r>
-              <w:t>emma</w:t>
-            </w:r>
-            <w:proofErr w:type="spellEnd"/>
-            <w:r>
-              <w:t>]</w:t>
+              <w:t>[sarah, is_child_of, emma]</w:t>
             </w:r>
           </w:p>
         </w:tc>
@@ -1800,31 +1191,7 @@
               <w:t>Angry:</w:t>
             </w:r>
             <w:r>
-              <w:t xml:space="preserve"> [[Z, </w:t>
-            </w:r>
-            <w:proofErr w:type="spellStart"/>
-            <w:r>
-              <w:t>is_child_of</w:t>
-            </w:r>
-            <w:proofErr w:type="spellEnd"/>
-            <w:r>
-              <w:t xml:space="preserve">, X], [Z, </w:t>
-            </w:r>
-            <w:proofErr w:type="spellStart"/>
-            <w:r>
-              <w:t>is_age</w:t>
-            </w:r>
-            <w:proofErr w:type="spellEnd"/>
-            <w:r>
-              <w:t xml:space="preserve">, A], test(A&lt;8)] ==&gt; [X, </w:t>
-            </w:r>
-            <w:proofErr w:type="spellStart"/>
-            <w:r>
-              <w:t>wants_defend</w:t>
-            </w:r>
-            <w:proofErr w:type="spellEnd"/>
-            <w:r>
-              <w:t>, Z]).</w:t>
+              <w:t xml:space="preserve"> [[Z, is_child_of, X], [Z, is_age, A], test(A&lt;8)] ==&gt; [X, wants_defend, Z]).</w:t>
             </w:r>
           </w:p>
         </w:tc>
@@ -1834,31 +1201,7 @@
           </w:tcPr>
           <w:p>
             <w:r>
-              <w:t xml:space="preserve">It is not inferred that </w:t>
-            </w:r>
-            <w:proofErr w:type="spellStart"/>
-            <w:r>
-              <w:t>emma</w:t>
-            </w:r>
-            <w:proofErr w:type="spellEnd"/>
-            <w:r>
-              <w:t xml:space="preserve"> wants to defend her child </w:t>
-            </w:r>
-            <w:proofErr w:type="spellStart"/>
-            <w:r>
-              <w:t>sarah</w:t>
-            </w:r>
-            <w:proofErr w:type="spellEnd"/>
-            <w:r>
-              <w:t xml:space="preserve"> in the attack because </w:t>
-            </w:r>
-            <w:proofErr w:type="spellStart"/>
-            <w:r>
-              <w:t>sarah</w:t>
-            </w:r>
-            <w:proofErr w:type="spellEnd"/>
-            <w:r>
-              <w:t xml:space="preserve"> is older than 8, (and so she has left her to deal with the fight herself)</w:t>
+              <w:t>It is not inferred that emma wants to defend her child sarah in the attack because sarah is older than 8, (and so she has left her to deal with the fight herself)</w:t>
             </w:r>
           </w:p>
         </w:tc>
@@ -1890,46 +1233,12 @@
                 <w:bCs/>
               </w:rPr>
             </w:pPr>
-            <w:proofErr w:type="gramStart"/>
             <w:r>
               <w:rPr>
                 <w:b/>
                 <w:bCs/>
               </w:rPr>
-              <w:t>-[</w:t>
-            </w:r>
-            <w:proofErr w:type="spellStart"/>
-            <w:proofErr w:type="gramEnd"/>
-            <w:r>
-              <w:rPr>
-                <w:b/>
-                <w:bCs/>
-              </w:rPr>
-              <w:t>emma</w:t>
-            </w:r>
-            <w:proofErr w:type="spellEnd"/>
-            <w:r>
-              <w:rPr>
-                <w:b/>
-                <w:bCs/>
-              </w:rPr>
-              <w:t xml:space="preserve">, attacks, </w:t>
-            </w:r>
-            <w:proofErr w:type="spellStart"/>
-            <w:r>
-              <w:rPr>
-                <w:b/>
-                <w:bCs/>
-              </w:rPr>
-              <w:t>zoe</w:t>
-            </w:r>
-            <w:proofErr w:type="spellEnd"/>
-            <w:r>
-              <w:rPr>
-                <w:b/>
-                <w:bCs/>
-              </w:rPr>
-              <w:t>]</w:t>
+              <w:t>-[emma, attacks, zoe]</w:t>
             </w:r>
           </w:p>
         </w:tc>
@@ -1939,191 +1248,69 @@
           </w:tcPr>
           <w:p>
             <w:r>
-              <w:t>[</w:t>
-            </w:r>
-            <w:proofErr w:type="spellStart"/>
-            <w:r>
-              <w:t>emma</w:t>
-            </w:r>
-            <w:proofErr w:type="spellEnd"/>
+              <w:t>[emma, wants_attack, zoe]</w:t>
+            </w:r>
+          </w:p>
+          <w:p/>
+          <w:p>
+            <w:r>
+              <w:t>[zoe, attacks, sarah]</w:t>
+            </w:r>
+          </w:p>
+          <w:p/>
+          <w:p>
+            <w:r>
+              <w:t>Not inferred: [emma, wants_defend, sarah]</w:t>
+            </w:r>
+          </w:p>
+        </w:tc>
+        <w:tc>
+          <w:tcPr>
+            <w:tcW w:w="1875" w:type="dxa"/>
+          </w:tcPr>
+          <w:p>
+            <w:r>
+              <w:t>Default:</w:t>
+            </w:r>
+            <w:r>
+              <w:t xml:space="preserve"> [[X, wants_attack, Y], [Y, attacks, Z], \+[X, wants_defend, Z]] ==&gt; -[X, attacks, Y]).</w:t>
+            </w:r>
+          </w:p>
+        </w:tc>
+        <w:tc>
+          <w:tcPr>
+            <w:tcW w:w="2476" w:type="dxa"/>
+          </w:tcPr>
+          <w:p>
+            <w:r>
+              <w:t>e</w:t>
+            </w:r>
+            <w:r>
+              <w:t xml:space="preserve">mma does not attack </w:t>
+            </w:r>
+            <w:r>
+              <w:t>z</w:t>
+            </w:r>
+            <w:r>
+              <w:t xml:space="preserve">oe because, although emma wants to attack zoe </w:t>
+            </w:r>
+            <w:r>
+              <w:t>(</w:t>
+            </w:r>
+            <w:r>
+              <w:t>because she is angry at her</w:t>
+            </w:r>
+            <w:r>
+              <w:t>)</w:t>
+            </w:r>
             <w:r>
               <w:t xml:space="preserve">, </w:t>
             </w:r>
-            <w:proofErr w:type="spellStart"/>
-            <w:r>
-              <w:t>wants_attack</w:t>
-            </w:r>
-            <w:proofErr w:type="spellEnd"/>
-            <w:r>
-              <w:t xml:space="preserve">, </w:t>
-            </w:r>
-            <w:proofErr w:type="spellStart"/>
-            <w:r>
-              <w:t>zoe</w:t>
-            </w:r>
-            <w:proofErr w:type="spellEnd"/>
-            <w:r>
-              <w:t>]</w:t>
-            </w:r>
-          </w:p>
-          <w:p/>
-          <w:p>
-            <w:r>
-              <w:t>[</w:t>
-            </w:r>
-            <w:proofErr w:type="spellStart"/>
-            <w:r>
-              <w:t>zoe</w:t>
-            </w:r>
-            <w:proofErr w:type="spellEnd"/>
-            <w:r>
-              <w:t xml:space="preserve">, attacks, </w:t>
-            </w:r>
-            <w:proofErr w:type="spellStart"/>
-            <w:r>
-              <w:t>sarah</w:t>
-            </w:r>
-            <w:proofErr w:type="spellEnd"/>
-            <w:r>
-              <w:t>]</w:t>
-            </w:r>
-          </w:p>
-          <w:p/>
-          <w:p>
-            <w:r>
-              <w:t>Not inferred: [</w:t>
-            </w:r>
-            <w:proofErr w:type="spellStart"/>
-            <w:r>
-              <w:t>emma</w:t>
-            </w:r>
-            <w:proofErr w:type="spellEnd"/>
-            <w:r>
-              <w:t xml:space="preserve">, </w:t>
-            </w:r>
-            <w:proofErr w:type="spellStart"/>
-            <w:r>
-              <w:t>wants_defend</w:t>
-            </w:r>
-            <w:proofErr w:type="spellEnd"/>
-            <w:r>
-              <w:t xml:space="preserve">, </w:t>
-            </w:r>
-            <w:proofErr w:type="spellStart"/>
-            <w:r>
-              <w:t>sarah</w:t>
-            </w:r>
-            <w:proofErr w:type="spellEnd"/>
-            <w:r>
-              <w:t>]</w:t>
-            </w:r>
-          </w:p>
-        </w:tc>
-        <w:tc>
-          <w:tcPr>
-            <w:tcW w:w="1875" w:type="dxa"/>
-          </w:tcPr>
-          <w:p>
-            <w:r>
-              <w:t>Default:</w:t>
-            </w:r>
-            <w:r>
-              <w:t xml:space="preserve"> [[X, </w:t>
-            </w:r>
-            <w:proofErr w:type="spellStart"/>
-            <w:r>
-              <w:t>wants_attack</w:t>
-            </w:r>
-            <w:proofErr w:type="spellEnd"/>
-            <w:r>
-              <w:t>, Y], [Y, attacks, Z], \</w:t>
-            </w:r>
-            <w:proofErr w:type="gramStart"/>
-            <w:r>
-              <w:t>+[</w:t>
-            </w:r>
-            <w:proofErr w:type="gramEnd"/>
-            <w:r>
-              <w:t xml:space="preserve">X, </w:t>
-            </w:r>
-            <w:proofErr w:type="spellStart"/>
-            <w:r>
-              <w:t>wants_defend</w:t>
-            </w:r>
-            <w:proofErr w:type="spellEnd"/>
-            <w:r>
-              <w:t>, Z]] ==&gt; -[X, attacks, Y]).</w:t>
-            </w:r>
-          </w:p>
-        </w:tc>
-        <w:tc>
-          <w:tcPr>
-            <w:tcW w:w="2476" w:type="dxa"/>
-          </w:tcPr>
-          <w:p>
-            <w:proofErr w:type="spellStart"/>
-            <w:r>
-              <w:t>e</w:t>
-            </w:r>
-            <w:r>
-              <w:t>mma</w:t>
-            </w:r>
-            <w:proofErr w:type="spellEnd"/>
-            <w:r>
-              <w:t xml:space="preserve"> does not attack </w:t>
-            </w:r>
-            <w:proofErr w:type="spellStart"/>
-            <w:r>
-              <w:t>z</w:t>
-            </w:r>
-            <w:r>
-              <w:t>oe</w:t>
-            </w:r>
-            <w:proofErr w:type="spellEnd"/>
-            <w:r>
-              <w:t xml:space="preserve"> because, although </w:t>
-            </w:r>
-            <w:proofErr w:type="spellStart"/>
-            <w:r>
-              <w:t>emma</w:t>
-            </w:r>
-            <w:proofErr w:type="spellEnd"/>
-            <w:r>
-              <w:t xml:space="preserve"> wants to attack </w:t>
-            </w:r>
-            <w:proofErr w:type="spellStart"/>
-            <w:r>
-              <w:t>zoe</w:t>
-            </w:r>
-            <w:proofErr w:type="spellEnd"/>
-            <w:r>
-              <w:t xml:space="preserve"> </w:t>
-            </w:r>
-            <w:r>
-              <w:t>(</w:t>
-            </w:r>
-            <w:r>
-              <w:t>because she is angry at her</w:t>
-            </w:r>
-            <w:r>
-              <w:t>)</w:t>
-            </w:r>
-            <w:r>
-              <w:t xml:space="preserve">, </w:t>
-            </w:r>
             <w:r>
               <w:t>we have not inferred that she wants to</w:t>
             </w:r>
             <w:r>
-              <w:t xml:space="preserve"> defend </w:t>
-            </w:r>
-            <w:proofErr w:type="spellStart"/>
-            <w:r>
-              <w:t>sarah</w:t>
-            </w:r>
-            <w:proofErr w:type="spellEnd"/>
-            <w:r>
-              <w:t xml:space="preserve"> in the attack.</w:t>
+              <w:t xml:space="preserve"> defend sarah in the attack.</w:t>
             </w:r>
             <w:r>
               <w:t xml:space="preserve"> </w:t>
@@ -2135,23 +1322,7 @@
     <w:p/>
     <w:p>
       <w:r>
-        <w:t>Another inference found at level three is the “</w:t>
-      </w:r>
-      <w:proofErr w:type="spellStart"/>
-      <w:r>
-        <w:t>alex</w:t>
-      </w:r>
-      <w:proofErr w:type="spellEnd"/>
-      <w:r>
-        <w:t xml:space="preserve"> is attacked by </w:t>
-      </w:r>
-      <w:proofErr w:type="spellStart"/>
-      <w:r>
-        <w:t>jonny</w:t>
-      </w:r>
-      <w:proofErr w:type="spellEnd"/>
-      <w:r>
-        <w:t xml:space="preserve">” inference. This inference demonstrates what happens when a start </w:t>
+        <w:t xml:space="preserve">Another inference found at level three is the “alex is attacked by jonny” inference. This inference demonstrates what happens when a start </w:t>
       </w:r>
       <w:r>
         <w:t>Pokémon</w:t>
@@ -2169,65 +1340,25 @@
     <w:p/>
     <w:p>
       <w:r>
-        <w:t xml:space="preserve">First, we infer that </w:t>
-      </w:r>
-      <w:proofErr w:type="spellStart"/>
-      <w:r>
-        <w:t>alex</w:t>
-      </w:r>
-      <w:proofErr w:type="spellEnd"/>
-      <w:r>
-        <w:t xml:space="preserve"> is a </w:t>
-      </w:r>
-      <w:proofErr w:type="spellStart"/>
-      <w:r>
-        <w:t>charmander</w:t>
-      </w:r>
-      <w:proofErr w:type="spellEnd"/>
-      <w:r>
-        <w:t xml:space="preserve"> which is a subclass of the fire type which is a subclass of </w:t>
+        <w:t xml:space="preserve">First, we infer that alex is a charmander which is a subclass of the fire type which is a subclass of </w:t>
       </w:r>
       <w:r>
         <w:t>Pokémon</w:t>
       </w:r>
       <w:r>
-        <w:t xml:space="preserve">. As </w:t>
-      </w:r>
-      <w:proofErr w:type="spellStart"/>
-      <w:r>
-        <w:t>charmander</w:t>
-      </w:r>
-      <w:proofErr w:type="spellEnd"/>
-      <w:r>
-        <w:t xml:space="preserve"> is a starter </w:t>
+        <w:t xml:space="preserve">. As charmander is a starter </w:t>
       </w:r>
       <w:r>
         <w:t>Pokémon</w:t>
       </w:r>
       <w:r>
-        <w:t xml:space="preserve"> it is then inferred that </w:t>
-      </w:r>
-      <w:proofErr w:type="spellStart"/>
-      <w:r>
-        <w:t>alex</w:t>
-      </w:r>
-      <w:proofErr w:type="spellEnd"/>
-      <w:r>
-        <w:t xml:space="preserve"> is a starter </w:t>
+        <w:t xml:space="preserve"> it is then inferred that alex is a starter </w:t>
       </w:r>
       <w:r>
         <w:t>Pokémon</w:t>
       </w:r>
       <w:r>
-        <w:t xml:space="preserve">. Next it is inferred that </w:t>
-      </w:r>
-      <w:proofErr w:type="spellStart"/>
-      <w:r>
-        <w:t>alex</w:t>
-      </w:r>
-      <w:proofErr w:type="spellEnd"/>
-      <w:r>
-        <w:t xml:space="preserve"> as a fire type is stronger than a water type </w:t>
+        <w:t xml:space="preserve">. Next it is inferred that alex as a fire type is stronger than a water type </w:t>
       </w:r>
       <w:r>
         <w:t>Pokémon</w:t>
@@ -2245,99 +1376,22 @@
     <w:p/>
     <w:p>
       <w:r>
-        <w:t xml:space="preserve">Jonny attacks </w:t>
-      </w:r>
-      <w:proofErr w:type="spellStart"/>
-      <w:r>
-        <w:t>alex</w:t>
-      </w:r>
-      <w:proofErr w:type="spellEnd"/>
-      <w:r>
-        <w:t xml:space="preserve"> which infers that </w:t>
-      </w:r>
-      <w:proofErr w:type="spellStart"/>
-      <w:r>
-        <w:t>alex</w:t>
-      </w:r>
-      <w:proofErr w:type="spellEnd"/>
-      <w:r>
-        <w:t xml:space="preserve"> is attacked by </w:t>
-      </w:r>
-      <w:proofErr w:type="spellStart"/>
-      <w:r>
-        <w:t>jonny</w:t>
-      </w:r>
-      <w:proofErr w:type="spellEnd"/>
-      <w:r>
-        <w:t xml:space="preserve">. Alex is vulnerable to </w:t>
-      </w:r>
-      <w:proofErr w:type="spellStart"/>
-      <w:r>
-        <w:t>jonny</w:t>
-      </w:r>
-      <w:proofErr w:type="spellEnd"/>
-      <w:r>
-        <w:t xml:space="preserve"> as </w:t>
-      </w:r>
-      <w:proofErr w:type="spellStart"/>
-      <w:r>
-        <w:t>jonny</w:t>
-      </w:r>
-      <w:proofErr w:type="spellEnd"/>
-      <w:r>
-        <w:t xml:space="preserve"> is a water type and therefore stronger than </w:t>
-      </w:r>
-      <w:proofErr w:type="spellStart"/>
-      <w:r>
-        <w:t>alex</w:t>
-      </w:r>
-      <w:proofErr w:type="spellEnd"/>
-      <w:r>
-        <w:t xml:space="preserve">. As </w:t>
-      </w:r>
-      <w:proofErr w:type="spellStart"/>
-      <w:r>
-        <w:t>alex</w:t>
-      </w:r>
-      <w:proofErr w:type="spellEnd"/>
-      <w:r>
-        <w:t xml:space="preserve"> is over the age of 8 his parent will not come to defend him despite being attacked and vulnerable. However, as </w:t>
-      </w:r>
-      <w:proofErr w:type="spellStart"/>
-      <w:r>
-        <w:t>alex</w:t>
-      </w:r>
-      <w:proofErr w:type="spellEnd"/>
-      <w:r>
-        <w:t xml:space="preserve"> is a starter </w:t>
+        <w:t xml:space="preserve">Jonny attacks alex which infers that alex is attacked by jonny. Alex is vulnerable to jonny as jonny is a water type and therefore stronger than alex. As alex is over the age of 8 his parent will not come to defend him despite being attacked and vulnerable. However, as alex is a starter </w:t>
       </w:r>
       <w:r>
         <w:t>Pokémon</w:t>
       </w:r>
       <w:r>
-        <w:t xml:space="preserve">, when he is attacked and vulnerable, he can evolve and stop the attacker from beating him. So </w:t>
-      </w:r>
-      <w:proofErr w:type="spellStart"/>
-      <w:r>
-        <w:t>alex</w:t>
-      </w:r>
-      <w:proofErr w:type="spellEnd"/>
-      <w:r>
-        <w:t xml:space="preserve"> “evolves” and prevents </w:t>
-      </w:r>
-      <w:proofErr w:type="spellStart"/>
-      <w:r>
-        <w:t>jonny</w:t>
-      </w:r>
-      <w:proofErr w:type="spellEnd"/>
-      <w:r>
-        <w:t xml:space="preserve"> from beating him. As no one is beat no one faints or gains exp.</w:t>
+        <w:t xml:space="preserve">, when he is attacked and vulnerable, he can evolve and stop the attacker </w:t>
+      </w:r>
+      <w:r>
+        <w:lastRenderedPageBreak/>
+        <w:t>from beating him. So alex “evolves” and prevents jonny from beating him. As no one is beat no one faints or gains exp.</w:t>
       </w:r>
     </w:p>
     <w:p/>
     <w:p>
       <w:r>
-        <w:lastRenderedPageBreak/>
         <w:t>Other inferences are made regarding taxonomy but in this instance plays no big role in determining the outcome of this inference.</w:t>
       </w:r>
     </w:p>
@@ -2350,27 +1404,17 @@
       <w:r>
         <w:t xml:space="preserve"> that the knowledge base inferred at level 3 was “</w:t>
       </w:r>
-      <w:proofErr w:type="spellStart"/>
       <w:r>
         <w:t>m</w:t>
       </w:r>
       <w:r>
-        <w:t>ary</w:t>
-      </w:r>
-      <w:proofErr w:type="spellEnd"/>
-      <w:r>
-        <w:t xml:space="preserve"> is attacked by </w:t>
-      </w:r>
-      <w:proofErr w:type="spellStart"/>
-      <w:r>
-        <w:t>s</w:t>
-      </w:r>
-      <w:r>
-        <w:t>arah</w:t>
-      </w:r>
-      <w:proofErr w:type="spellEnd"/>
-      <w:r>
-        <w:t xml:space="preserve">”. </w:t>
+        <w:t xml:space="preserve">ary is attacked by </w:t>
+      </w:r>
+      <w:r>
+        <w:t>s</w:t>
+      </w:r>
+      <w:r>
+        <w:t xml:space="preserve">arah”. </w:t>
       </w:r>
     </w:p>
     <w:p/>
@@ -2390,78 +1434,23 @@
       <w:r>
         <w:t xml:space="preserve">ian is a Bulbasaur, </w:t>
       </w:r>
-      <w:proofErr w:type="spellStart"/>
       <w:r>
         <w:t>m</w:t>
       </w:r>
       <w:r>
-        <w:t>ary</w:t>
-      </w:r>
-      <w:proofErr w:type="spellEnd"/>
-      <w:r>
-        <w:t xml:space="preserve"> is a </w:t>
-      </w:r>
-      <w:proofErr w:type="spellStart"/>
-      <w:r>
-        <w:t>Butterfree</w:t>
-      </w:r>
-      <w:proofErr w:type="spellEnd"/>
-      <w:r>
-        <w:t xml:space="preserve"> and </w:t>
-      </w:r>
-      <w:proofErr w:type="spellStart"/>
-      <w:r>
-        <w:t>s</w:t>
-      </w:r>
-      <w:r>
-        <w:t>arah</w:t>
-      </w:r>
-      <w:proofErr w:type="spellEnd"/>
-      <w:r>
-        <w:t xml:space="preserve"> is an </w:t>
-      </w:r>
-      <w:proofErr w:type="spellStart"/>
-      <w:r>
-        <w:t>Eevee</w:t>
-      </w:r>
-      <w:proofErr w:type="spellEnd"/>
-      <w:r>
-        <w:t xml:space="preserve">. Second is that </w:t>
-      </w:r>
-      <w:proofErr w:type="spellStart"/>
-      <w:r>
-        <w:t>Butterfree</w:t>
-      </w:r>
-      <w:proofErr w:type="spellEnd"/>
-      <w:r>
-        <w:t xml:space="preserve"> is stronger than Bulbasaur and </w:t>
-      </w:r>
-      <w:proofErr w:type="spellStart"/>
-      <w:r>
-        <w:t>Eevee</w:t>
-      </w:r>
-      <w:proofErr w:type="spellEnd"/>
-      <w:r>
-        <w:t xml:space="preserve"> is stronger than </w:t>
-      </w:r>
-      <w:proofErr w:type="spellStart"/>
-      <w:r>
-        <w:t>Butterfree</w:t>
-      </w:r>
-      <w:proofErr w:type="spellEnd"/>
-      <w:r>
-        <w:t xml:space="preserve">. The final three groups only have one necessary fact in each, </w:t>
-      </w:r>
-      <w:proofErr w:type="spellStart"/>
+        <w:t xml:space="preserve">ary is a Butterfree and </w:t>
+      </w:r>
+      <w:r>
+        <w:t>s</w:t>
+      </w:r>
+      <w:r>
+        <w:t xml:space="preserve">arah is an Eevee. Second is that Butterfree is stronger than Bulbasaur and Eevee is stronger than Butterfree. The final three groups only have one necessary fact in each, </w:t>
+      </w:r>
       <w:r>
         <w:t>m</w:t>
       </w:r>
       <w:r>
-        <w:t>ary</w:t>
-      </w:r>
-      <w:proofErr w:type="spellEnd"/>
-      <w:r>
-        <w:t xml:space="preserve"> attacks </w:t>
+        <w:t xml:space="preserve">ary attacks </w:t>
       </w:r>
       <w:r>
         <w:t>s</w:t>
@@ -2469,27 +1458,17 @@
       <w:r>
         <w:t xml:space="preserve">ian, </w:t>
       </w:r>
-      <w:proofErr w:type="spellStart"/>
-      <w:r>
-        <w:t>s</w:t>
-      </w:r>
-      <w:r>
-        <w:t>arah</w:t>
-      </w:r>
-      <w:proofErr w:type="spellEnd"/>
-      <w:r>
-        <w:t xml:space="preserve"> is </w:t>
-      </w:r>
-      <w:proofErr w:type="spellStart"/>
-      <w:r>
-        <w:t>s</w:t>
-      </w:r>
-      <w:r>
-        <w:t>ian’s</w:t>
-      </w:r>
-      <w:proofErr w:type="spellEnd"/>
-      <w:r>
-        <w:t xml:space="preserve"> parent and </w:t>
+      <w:r>
+        <w:t>s</w:t>
+      </w:r>
+      <w:r>
+        <w:t xml:space="preserve">arah is </w:t>
+      </w:r>
+      <w:r>
+        <w:t>s</w:t>
+      </w:r>
+      <w:r>
+        <w:t xml:space="preserve">ian’s parent and </w:t>
       </w:r>
       <w:r>
         <w:t>s</w:t>
@@ -2521,27 +1500,17 @@
       <w:r>
         <w:t xml:space="preserve">ian is grass, </w:t>
       </w:r>
-      <w:proofErr w:type="spellStart"/>
       <w:r>
         <w:t>m</w:t>
       </w:r>
       <w:r>
-        <w:t>ary</w:t>
-      </w:r>
-      <w:proofErr w:type="spellEnd"/>
-      <w:r>
-        <w:t xml:space="preserve"> is flying and </w:t>
-      </w:r>
-      <w:proofErr w:type="spellStart"/>
-      <w:r>
-        <w:t>s</w:t>
-      </w:r>
-      <w:r>
-        <w:t>arah</w:t>
-      </w:r>
-      <w:proofErr w:type="spellEnd"/>
-      <w:r>
-        <w:t xml:space="preserve"> is normal. From a taxonomy rule we find that </w:t>
+        <w:t xml:space="preserve">ary is flying and </w:t>
+      </w:r>
+      <w:r>
+        <w:t>s</w:t>
+      </w:r>
+      <w:r>
+        <w:t xml:space="preserve">arah is normal. From a taxonomy rule we find that </w:t>
       </w:r>
       <w:r>
         <w:t>s</w:t>
@@ -2549,16 +1518,11 @@
       <w:r>
         <w:t xml:space="preserve">ian is a child of </w:t>
       </w:r>
-      <w:proofErr w:type="spellStart"/>
-      <w:r>
-        <w:t>s</w:t>
-      </w:r>
-      <w:r>
-        <w:t>arah</w:t>
-      </w:r>
-      <w:proofErr w:type="spellEnd"/>
-      <w:r>
-        <w:t xml:space="preserve">, and from a semantic rule we have that </w:t>
+      <w:r>
+        <w:t>s</w:t>
+      </w:r>
+      <w:r>
+        <w:t xml:space="preserve">arah, and from a semantic rule we have that </w:t>
       </w:r>
       <w:r>
         <w:t>s</w:t>
@@ -2566,27 +1530,17 @@
       <w:r>
         <w:t xml:space="preserve">ian is attacked by </w:t>
       </w:r>
-      <w:proofErr w:type="spellStart"/>
       <w:r>
         <w:t>m</w:t>
       </w:r>
       <w:r>
-        <w:t>ary</w:t>
-      </w:r>
-      <w:proofErr w:type="spellEnd"/>
-      <w:r>
-        <w:t xml:space="preserve">. We also have that </w:t>
-      </w:r>
-      <w:proofErr w:type="spellStart"/>
-      <w:r>
-        <w:t>s</w:t>
-      </w:r>
-      <w:r>
-        <w:t>arah</w:t>
-      </w:r>
-      <w:proofErr w:type="spellEnd"/>
-      <w:r>
-        <w:t xml:space="preserve"> wants to defend </w:t>
+        <w:t xml:space="preserve">ary. We also have that </w:t>
+      </w:r>
+      <w:r>
+        <w:t>s</w:t>
+      </w:r>
+      <w:r>
+        <w:t xml:space="preserve">arah wants to defend </w:t>
       </w:r>
       <w:r>
         <w:t>s</w:t>
@@ -2600,49 +1554,29 @@
       <w:r>
         <w:t xml:space="preserve">ian is under the age of 8 and a child of </w:t>
       </w:r>
-      <w:proofErr w:type="spellStart"/>
-      <w:r>
-        <w:t>s</w:t>
-      </w:r>
-      <w:r>
-        <w:t>arah</w:t>
-      </w:r>
-      <w:proofErr w:type="spellEnd"/>
-      <w:r>
-        <w:t xml:space="preserve">. Finally, we have that </w:t>
-      </w:r>
-      <w:proofErr w:type="spellStart"/>
-      <w:r>
-        <w:t>s</w:t>
-      </w:r>
-      <w:r>
-        <w:t>arah</w:t>
-      </w:r>
-      <w:proofErr w:type="spellEnd"/>
-      <w:r>
-        <w:t xml:space="preserve"> is stronger than </w:t>
-      </w:r>
-      <w:proofErr w:type="spellStart"/>
+      <w:r>
+        <w:t>s</w:t>
+      </w:r>
+      <w:r>
+        <w:t xml:space="preserve">arah. Finally, we have that </w:t>
+      </w:r>
+      <w:r>
+        <w:t>s</w:t>
+      </w:r>
+      <w:r>
+        <w:t xml:space="preserve">arah is stronger than </w:t>
+      </w:r>
       <w:r>
         <w:t>m</w:t>
       </w:r>
       <w:r>
-        <w:t>ary</w:t>
-      </w:r>
-      <w:proofErr w:type="spellEnd"/>
-      <w:r>
-        <w:t xml:space="preserve"> and </w:t>
-      </w:r>
-      <w:proofErr w:type="spellStart"/>
+        <w:t xml:space="preserve">ary and </w:t>
+      </w:r>
       <w:r>
         <w:t>m</w:t>
       </w:r>
       <w:r>
-        <w:t>ary</w:t>
-      </w:r>
-      <w:proofErr w:type="spellEnd"/>
-      <w:r>
-        <w:t xml:space="preserve"> is stronger than </w:t>
+        <w:t xml:space="preserve">ary is stronger than </w:t>
       </w:r>
       <w:r>
         <w:t>s</w:t>
@@ -2662,115 +1596,65 @@
       <w:r>
         <w:t xml:space="preserve">ian is vulnerable to </w:t>
       </w:r>
-      <w:proofErr w:type="spellStart"/>
       <w:r>
         <w:t>m</w:t>
       </w:r>
       <w:r>
-        <w:t>ary</w:t>
-      </w:r>
-      <w:proofErr w:type="spellEnd"/>
-      <w:r>
-        <w:t xml:space="preserve">. By this and the initial fact that </w:t>
-      </w:r>
-      <w:proofErr w:type="spellStart"/>
-      <w:r>
-        <w:t>s</w:t>
-      </w:r>
-      <w:r>
-        <w:t>arah</w:t>
-      </w:r>
-      <w:proofErr w:type="spellEnd"/>
-      <w:r>
-        <w:t xml:space="preserve"> is </w:t>
-      </w:r>
-      <w:proofErr w:type="spellStart"/>
-      <w:r>
-        <w:t>s</w:t>
-      </w:r>
-      <w:r>
-        <w:t>ian’s</w:t>
-      </w:r>
-      <w:proofErr w:type="spellEnd"/>
-      <w:r>
-        <w:t xml:space="preserve"> parent, via the angry rule, we get that </w:t>
-      </w:r>
-      <w:proofErr w:type="spellStart"/>
-      <w:r>
-        <w:t>s</w:t>
-      </w:r>
-      <w:r>
-        <w:t>arah</w:t>
-      </w:r>
-      <w:proofErr w:type="spellEnd"/>
-      <w:r>
-        <w:t xml:space="preserve"> is angry at </w:t>
-      </w:r>
-      <w:proofErr w:type="spellStart"/>
+        <w:t xml:space="preserve">ary. By this and the initial fact that </w:t>
+      </w:r>
+      <w:r>
+        <w:t>s</w:t>
+      </w:r>
+      <w:r>
+        <w:t xml:space="preserve">arah is </w:t>
+      </w:r>
+      <w:r>
+        <w:t>s</w:t>
+      </w:r>
+      <w:r>
+        <w:t xml:space="preserve">ian’s parent, via the angry rule, we get that </w:t>
+      </w:r>
+      <w:r>
+        <w:t>s</w:t>
+      </w:r>
+      <w:r>
+        <w:t xml:space="preserve">arah is angry at </w:t>
+      </w:r>
       <w:r>
         <w:t>m</w:t>
       </w:r>
       <w:r>
-        <w:t>ary</w:t>
-      </w:r>
-      <w:proofErr w:type="spellEnd"/>
-      <w:r>
-        <w:t xml:space="preserve">. Another angry rule with this and the fact that </w:t>
-      </w:r>
-      <w:proofErr w:type="spellStart"/>
-      <w:r>
-        <w:t>s</w:t>
-      </w:r>
-      <w:r>
-        <w:t>arah</w:t>
-      </w:r>
-      <w:proofErr w:type="spellEnd"/>
-      <w:r>
-        <w:t xml:space="preserve"> is stronger than </w:t>
-      </w:r>
-      <w:proofErr w:type="spellStart"/>
+        <w:t xml:space="preserve">ary. Another angry rule with this and the fact that </w:t>
+      </w:r>
+      <w:r>
+        <w:t>s</w:t>
+      </w:r>
+      <w:r>
+        <w:t xml:space="preserve">arah is stronger than </w:t>
+      </w:r>
       <w:r>
         <w:t>m</w:t>
       </w:r>
       <w:r>
-        <w:t>ary</w:t>
-      </w:r>
-      <w:proofErr w:type="spellEnd"/>
-      <w:r>
-        <w:t xml:space="preserve">, from the first inference level, gives us that </w:t>
-      </w:r>
-      <w:proofErr w:type="spellStart"/>
-      <w:r>
-        <w:t>s</w:t>
-      </w:r>
-      <w:r>
-        <w:t>arah</w:t>
-      </w:r>
-      <w:proofErr w:type="spellEnd"/>
-      <w:r>
-        <w:t xml:space="preserve"> wants to attack </w:t>
-      </w:r>
-      <w:proofErr w:type="spellStart"/>
+        <w:t xml:space="preserve">ary, from the first inference level, gives us that </w:t>
+      </w:r>
+      <w:r>
+        <w:t>s</w:t>
+      </w:r>
+      <w:r>
+        <w:t xml:space="preserve">arah wants to attack </w:t>
+      </w:r>
       <w:r>
         <w:t>m</w:t>
       </w:r>
       <w:r>
-        <w:t>ary</w:t>
-      </w:r>
-      <w:proofErr w:type="spellEnd"/>
-      <w:r>
-        <w:t xml:space="preserve">. Finally, as </w:t>
-      </w:r>
-      <w:proofErr w:type="spellStart"/>
-      <w:r>
-        <w:t>s</w:t>
-      </w:r>
-      <w:r>
-        <w:t>arah</w:t>
-      </w:r>
-      <w:proofErr w:type="spellEnd"/>
-      <w:r>
-        <w:t xml:space="preserve"> wants to defend </w:t>
+        <w:t xml:space="preserve">ary. Finally, as </w:t>
+      </w:r>
+      <w:r>
+        <w:t>s</w:t>
+      </w:r>
+      <w:r>
+        <w:t xml:space="preserve">arah wants to defend </w:t>
       </w:r>
       <w:r>
         <w:t>s</w:t>
@@ -2778,16 +1662,11 @@
       <w:r>
         <w:t xml:space="preserve">ian, </w:t>
       </w:r>
-      <w:proofErr w:type="spellStart"/>
       <w:r>
         <w:t>m</w:t>
       </w:r>
       <w:r>
-        <w:t>ary</w:t>
-      </w:r>
-      <w:proofErr w:type="spellEnd"/>
-      <w:r>
-        <w:t xml:space="preserve"> attacks </w:t>
+        <w:t xml:space="preserve">ary attacks </w:t>
       </w:r>
       <w:r>
         <w:t>s</w:t>
@@ -2795,49 +1674,29 @@
       <w:r>
         <w:t xml:space="preserve">ian and </w:t>
       </w:r>
-      <w:proofErr w:type="spellStart"/>
-      <w:r>
-        <w:t>s</w:t>
-      </w:r>
-      <w:r>
-        <w:t>arah</w:t>
-      </w:r>
-      <w:proofErr w:type="spellEnd"/>
-      <w:r>
-        <w:t xml:space="preserve"> wants to attack </w:t>
-      </w:r>
-      <w:proofErr w:type="spellStart"/>
+      <w:r>
+        <w:t>s</w:t>
+      </w:r>
+      <w:r>
+        <w:t xml:space="preserve">arah wants to attack </w:t>
+      </w:r>
       <w:r>
         <w:t>m</w:t>
       </w:r>
       <w:r>
-        <w:t>ary</w:t>
-      </w:r>
-      <w:proofErr w:type="spellEnd"/>
-      <w:r>
-        <w:t xml:space="preserve">, it follows by one of the defend rules that </w:t>
-      </w:r>
-      <w:proofErr w:type="spellStart"/>
-      <w:r>
-        <w:t>s</w:t>
-      </w:r>
-      <w:r>
-        <w:t>arah</w:t>
-      </w:r>
-      <w:proofErr w:type="spellEnd"/>
-      <w:r>
-        <w:t xml:space="preserve"> attacks </w:t>
-      </w:r>
-      <w:proofErr w:type="spellStart"/>
+        <w:t xml:space="preserve">ary, it follows by one of the defend rules that </w:t>
+      </w:r>
+      <w:r>
+        <w:t>s</w:t>
+      </w:r>
+      <w:r>
+        <w:t xml:space="preserve">arah attacks </w:t>
+      </w:r>
       <w:r>
         <w:t>m</w:t>
       </w:r>
       <w:r>
-        <w:t>ary</w:t>
-      </w:r>
-      <w:proofErr w:type="spellEnd"/>
-      <w:r>
-        <w:t>.</w:t>
+        <w:t>ary.</w:t>
       </w:r>
     </w:p>
     <w:p/>
@@ -2845,49 +1704,29 @@
       <w:r>
         <w:t xml:space="preserve">At the final layer of inference, a single use of one of the semantic rules and the fact from the previous inference level that </w:t>
       </w:r>
-      <w:proofErr w:type="spellStart"/>
-      <w:r>
-        <w:t>s</w:t>
-      </w:r>
-      <w:r>
-        <w:t>arah</w:t>
-      </w:r>
-      <w:proofErr w:type="spellEnd"/>
-      <w:r>
-        <w:t xml:space="preserve"> attacks </w:t>
-      </w:r>
-      <w:proofErr w:type="spellStart"/>
+      <w:r>
+        <w:t>s</w:t>
+      </w:r>
+      <w:r>
+        <w:t xml:space="preserve">arah attacks </w:t>
+      </w:r>
       <w:r>
         <w:t>m</w:t>
       </w:r>
       <w:r>
-        <w:t>ary</w:t>
-      </w:r>
-      <w:proofErr w:type="spellEnd"/>
-      <w:r>
-        <w:t xml:space="preserve">, we have that </w:t>
-      </w:r>
-      <w:proofErr w:type="spellStart"/>
+        <w:t xml:space="preserve">ary, we have that </w:t>
+      </w:r>
       <w:r>
         <w:t>m</w:t>
       </w:r>
       <w:r>
-        <w:t>ary</w:t>
-      </w:r>
-      <w:proofErr w:type="spellEnd"/>
-      <w:r>
-        <w:t xml:space="preserve"> is attacked by </w:t>
-      </w:r>
-      <w:proofErr w:type="spellStart"/>
-      <w:r>
-        <w:t>s</w:t>
-      </w:r>
-      <w:r>
-        <w:t>arah</w:t>
-      </w:r>
-      <w:proofErr w:type="spellEnd"/>
-      <w:r>
-        <w:t>.</w:t>
+        <w:t xml:space="preserve">ary is attacked by </w:t>
+      </w:r>
+      <w:r>
+        <w:t>s</w:t>
+      </w:r>
+      <w:r>
+        <w:t>arah.</w:t>
       </w:r>
     </w:p>
     <w:p/>

</xml_diff>